<commit_message>
update README & docs
</commit_message>
<xml_diff>
--- a/docs/第二次迭代评估报告.docx
+++ b/docs/第二次迭代评估报告.docx
@@ -180,11 +180,13 @@
           <w:tcPr>
             <w:tcW w:w="3379" w:type="dxa"/>
             <w:shd w:val="clear" w:color="auto" w:fill="auto"/>
+            <w:vAlign w:val="center"/>
           </w:tcPr>
           <w:p>
             <w:pPr>
               <w:pStyle w:val="aa"/>
               <w:ind w:firstLineChars="0" w:firstLine="0"/>
+              <w:jc w:val="center"/>
               <w:rPr>
                 <w:rFonts w:eastAsia="黑体"/>
                 <w:color w:val="0070C0"/>
@@ -199,13 +201,23 @@
               </w:rPr>
               <w:t>Hive</w:t>
             </w:r>
+            <w:proofErr w:type="gramStart"/>
             <w:r>
               <w:rPr>
                 <w:rFonts w:eastAsia="黑体" w:hint="eastAsia"/>
                 <w:color w:val="000000" w:themeColor="text1"/>
                 <w:szCs w:val="21"/>
               </w:rPr>
-              <w:t>反模式的检测与修复</w:t>
+              <w:t>反模式</w:t>
+            </w:r>
+            <w:proofErr w:type="gramEnd"/>
+            <w:r>
+              <w:rPr>
+                <w:rFonts w:eastAsia="黑体" w:hint="eastAsia"/>
+                <w:color w:val="000000" w:themeColor="text1"/>
+                <w:szCs w:val="21"/>
+              </w:rPr>
+              <w:t>的检测与修复</w:t>
             </w:r>
           </w:p>
         </w:tc>
@@ -293,6 +305,7 @@
           <w:tcPr>
             <w:tcW w:w="3379" w:type="dxa"/>
             <w:shd w:val="clear" w:color="auto" w:fill="auto"/>
+            <w:vAlign w:val="center"/>
           </w:tcPr>
           <w:p>
             <w:pPr>
@@ -379,7 +392,13 @@
                 <w:rFonts w:hint="eastAsia"/>
                 <w:szCs w:val="21"/>
               </w:rPr>
-              <w:t>任务达成情况：（完成的任务、实现的功能、进度、质量等）</w:t>
+              <w:t>任务达成情况：</w:t>
+            </w:r>
+            <w:r>
+              <w:rPr>
+                <w:szCs w:val="21"/>
+              </w:rPr>
+              <w:t xml:space="preserve"> </w:t>
             </w:r>
           </w:p>
           <w:p>
@@ -472,46 +491,31 @@
                 <w:rFonts w:hint="eastAsia"/>
                 <w:szCs w:val="21"/>
               </w:rPr>
-              <w:t>静态检测工具的改进版本的开发与测试，</w:t>
-            </w:r>
-            <w:r>
-              <w:rPr>
-                <w:rFonts w:hint="eastAsia"/>
-                <w:szCs w:val="21"/>
-              </w:rPr>
-              <w:t>搭建了系统的前端框架。</w:t>
-            </w:r>
-          </w:p>
-          <w:p>
-            <w:pPr>
-              <w:adjustRightInd w:val="0"/>
-              <w:snapToGrid w:val="0"/>
-              <w:spacing w:line="460" w:lineRule="atLeast"/>
-              <w:rPr>
-                <w:rFonts w:hint="eastAsia"/>
-                <w:szCs w:val="21"/>
-              </w:rPr>
-            </w:pPr>
-            <w:r>
-              <w:rPr>
-                <w:rFonts w:hint="eastAsia"/>
-                <w:szCs w:val="21"/>
-              </w:rPr>
-              <w:t>完成了第二次迭代计划中的任务，整个开发过程中每个成员较好的遵守了代码规范，</w:t>
-            </w:r>
-            <w:r>
-              <w:rPr>
-                <w:rFonts w:hint="eastAsia"/>
-                <w:szCs w:val="21"/>
-              </w:rPr>
-              <w:t>关注细节，整体质量较为良好</w:t>
-            </w:r>
-            <w:r>
-              <w:rPr>
-                <w:rFonts w:hint="eastAsia"/>
-                <w:szCs w:val="21"/>
-              </w:rPr>
-              <w:t>，但各部分的合作需要进一步改进。</w:t>
+              <w:t>静态检测工具的改进版本的开发与测试</w:t>
+            </w:r>
+            <w:r>
+              <w:rPr>
+                <w:rFonts w:hint="eastAsia"/>
+                <w:szCs w:val="21"/>
+              </w:rPr>
+              <w:t>。</w:t>
+            </w:r>
+          </w:p>
+          <w:p>
+            <w:pPr>
+              <w:adjustRightInd w:val="0"/>
+              <w:snapToGrid w:val="0"/>
+              <w:spacing w:line="460" w:lineRule="atLeast"/>
+              <w:rPr>
+                <w:szCs w:val="21"/>
+              </w:rPr>
+            </w:pPr>
+            <w:r>
+              <w:rPr>
+                <w:rFonts w:hint="eastAsia"/>
+                <w:szCs w:val="21"/>
+              </w:rPr>
+              <w:t>完成了第二次迭代计划中的任务，整个开发过程中每个成员较好的遵守了代码规范，关注细节，整体质量较为良好，但各部分的合作需要进一步改进。</w:t>
             </w:r>
           </w:p>
         </w:tc>
@@ -580,42 +584,9 @@
             </w:r>
             <w:r>
               <w:rPr>
-                <w:rFonts w:hint="eastAsia"/>
-                <w:szCs w:val="21"/>
-              </w:rPr>
-              <w:t>（执</w:t>
-            </w:r>
-            <w:r>
-              <w:rPr>
-                <w:szCs w:val="21"/>
-              </w:rPr>
-              <w:t>行了</w:t>
-            </w:r>
-            <w:r>
-              <w:rPr>
-                <w:rFonts w:hint="eastAsia"/>
-                <w:szCs w:val="21"/>
-              </w:rPr>
-              <w:t>哪</w:t>
-            </w:r>
-            <w:r>
-              <w:rPr>
-                <w:szCs w:val="21"/>
-              </w:rPr>
-              <w:t>些评审和测试？评</w:t>
-            </w:r>
-            <w:r>
-              <w:rPr>
-                <w:rFonts w:hint="eastAsia"/>
-                <w:szCs w:val="21"/>
-              </w:rPr>
-              <w:t>审</w:t>
-            </w:r>
-            <w:r>
-              <w:rPr>
-                <w:szCs w:val="21"/>
-              </w:rPr>
-              <w:t>和测试的结果如何？）</w:t>
+                <w:szCs w:val="21"/>
+              </w:rPr>
+              <w:t xml:space="preserve"> </w:t>
             </w:r>
           </w:p>
           <w:p>
@@ -834,8 +805,10 @@
                 <w:rFonts w:hint="eastAsia"/>
                 <w:szCs w:val="21"/>
               </w:rPr>
-              <w:t>问题、变更和返工：（遇到的问题、发生的变更、是否需要返工等）</w:t>
-            </w:r>
+              <w:t>问题、变更和返工：</w:t>
+            </w:r>
+            <w:bookmarkStart w:id="0" w:name="_GoBack"/>
+            <w:bookmarkEnd w:id="0"/>
           </w:p>
           <w:p>
             <w:pPr>
@@ -1111,8 +1084,6 @@
               <w:lastRenderedPageBreak/>
               <w:t>通过论文阅读浏览前沿技术，并将机器学习方法用在反模式检测上。</w:t>
             </w:r>
-            <w:bookmarkStart w:id="0" w:name="_GoBack"/>
-            <w:bookmarkEnd w:id="0"/>
           </w:p>
           <w:p>
             <w:pPr>

</xml_diff>